<commit_message>
rebase on openurp 0.25.1
</commit_message>
<xml_diff>
--- a/audit/src/main/resources/org/openurp/std/graduation/audit/degree_apply.docx
+++ b/audit/src/main/resources/org/openurp/std/graduation/audit/degree_apply.docx
@@ -1021,30 +1021,48 @@
           <w:p>
             <w:pPr>
               <w:spacing w:line="360" w:lineRule="auto"/>
-              <w:jc w:val="center"/>
-              <w:rPr>
-                <w:rFonts w:hint="eastAsia"/>
-                <w:sz w:val="24"/>
+              <w:jc w:val="both"/>
+              <w:rPr>
+                <w:rFonts w:hint="eastAsia"/>
+                <w:sz w:val="21"/>
+                <w:szCs w:val="21"/>
+                <w:lang w:val="en-US" w:eastAsia="zh-CN"/>
               </w:rPr>
             </w:pPr>
           </w:p>
           <w:p>
             <w:pPr>
               <w:spacing w:line="360" w:lineRule="auto"/>
-              <w:jc w:val="center"/>
-              <w:rPr>
-                <w:rFonts w:hint="eastAsia"/>
-                <w:sz w:val="24"/>
+              <w:jc w:val="both"/>
+              <w:rPr>
+                <w:rFonts w:hint="eastAsia"/>
+                <w:sz w:val="21"/>
+                <w:szCs w:val="21"/>
+                <w:lang w:val="en-US" w:eastAsia="zh-CN"/>
               </w:rPr>
             </w:pPr>
           </w:p>
           <w:p>
             <w:pPr>
               <w:spacing w:line="360" w:lineRule="auto"/>
-              <w:jc w:val="center"/>
-              <w:rPr>
-                <w:rFonts w:hint="eastAsia"/>
-                <w:sz w:val="24"/>
+              <w:jc w:val="both"/>
+              <w:rPr>
+                <w:rFonts w:hint="eastAsia"/>
+                <w:sz w:val="21"/>
+                <w:szCs w:val="21"/>
+                <w:lang w:val="en-US" w:eastAsia="zh-CN"/>
+              </w:rPr>
+            </w:pPr>
+          </w:p>
+          <w:p>
+            <w:pPr>
+              <w:spacing w:line="360" w:lineRule="auto"/>
+              <w:jc w:val="both"/>
+              <w:rPr>
+                <w:rFonts w:hint="eastAsia"/>
+                <w:sz w:val="21"/>
+                <w:szCs w:val="21"/>
+                <w:lang w:val="en-US" w:eastAsia="zh-CN"/>
               </w:rPr>
             </w:pPr>
           </w:p>
@@ -1060,24 +1078,11 @@
             <w:r>
               <w:rPr>
                 <w:rFonts w:hint="eastAsia"/>
-                <w:sz w:val="24"/>
-              </w:rPr>
-              <w:t>20</w:t>
-            </w:r>
-            <w:r>
-              <w:rPr>
-                <w:rFonts w:hint="eastAsia"/>
-                <w:sz w:val="24"/>
-                <w:lang w:val="en-US" w:eastAsia="zh-CN"/>
-              </w:rPr>
-              <w:t xml:space="preserve"> </w:t>
-            </w:r>
-            <w:r>
-              <w:rPr>
-                <w:rFonts w:hint="eastAsia"/>
-                <w:sz w:val="24"/>
-              </w:rPr>
-              <w:t>　年　　月　　日</w:t>
+                <w:sz w:val="21"/>
+                <w:szCs w:val="21"/>
+                <w:lang w:val="en-US" w:eastAsia="zh-CN"/>
+              </w:rPr>
+              <w:t>${auditOn1}</w:t>
             </w:r>
           </w:p>
         </w:tc>
@@ -1186,24 +1191,11 @@
             <w:r>
               <w:rPr>
                 <w:rFonts w:hint="eastAsia"/>
-                <w:sz w:val="24"/>
-              </w:rPr>
-              <w:t>20</w:t>
-            </w:r>
-            <w:r>
-              <w:rPr>
-                <w:rFonts w:hint="eastAsia"/>
-                <w:sz w:val="24"/>
-                <w:lang w:val="en-US" w:eastAsia="zh-CN"/>
-              </w:rPr>
-              <w:t xml:space="preserve"> </w:t>
-            </w:r>
-            <w:r>
-              <w:rPr>
-                <w:rFonts w:hint="eastAsia"/>
-                <w:sz w:val="24"/>
-              </w:rPr>
-              <w:t>　年　　月　　日</w:t>
+                <w:sz w:val="21"/>
+                <w:szCs w:val="21"/>
+                <w:lang w:val="en-US" w:eastAsia="zh-CN"/>
+              </w:rPr>
+              <w:t>${auditOn2}</w:t>
             </w:r>
           </w:p>
         </w:tc>
@@ -1348,7 +1340,7 @@
 </file>
 
 <file path=word/numbering.xml><?xml version="1.0" encoding="utf-8"?>
-<w:numbering xmlns:wpc="http://schemas.microsoft.com/office/word/2010/wordprocessingCanvas" xmlns:mc="http://schemas.openxmlformats.org/markup-compatibility/2006" xmlns:o="urn:schemas-microsoft-com:office:office" xmlns:r="http://schemas.openxmlformats.org/officeDocument/2006/relationships" xmlns:m="http://schemas.openxmlformats.org/officeDocument/2006/math" xmlns:v="urn:schemas-microsoft-com:vml" xmlns:wp14="http://schemas.microsoft.com/office/word/2010/wordprocessingDrawing" xmlns:wp="http://schemas.openxmlformats.org/drawingml/2006/wordprocessingDrawing" xmlns:w10="urn:schemas-microsoft-com:office:word" xmlns:w="http://schemas.openxmlformats.org/wordprocessingml/2006/main" xmlns:w14="http://schemas.microsoft.com/office/word/2010/wordml" xmlns:wpg="http://schemas.microsoft.com/office/word/2010/wordprocessingGroup" xmlns:wpi="http://schemas.microsoft.com/office/word/2010/wordprocessingInk" xmlns:wne="http://schemas.microsoft.com/office/word/2006/wordml" xmlns:wps="http://schemas.microsoft.com/office/word/2010/wordprocessingShape" mc:Ignorable="w14 wp14">
+<w:numbering xmlns:wpc="http://schemas.microsoft.com/office/word/2010/wordprocessingCanvas" xmlns:mc="http://schemas.openxmlformats.org/markup-compatibility/2006" xmlns:o="urn:schemas-microsoft-com:office:office" xmlns:r="http://schemas.openxmlformats.org/officeDocument/2006/relationships" xmlns:m="http://schemas.openxmlformats.org/officeDocument/2006/math" xmlns:v="urn:schemas-microsoft-com:vml" xmlns:wp14="http://schemas.microsoft.com/office/word/2010/wordprocessingDrawing" xmlns:wp="http://schemas.openxmlformats.org/drawingml/2006/wordprocessingDrawing" xmlns:w10="urn:schemas-microsoft-com:office:word" xmlns:w="http://schemas.openxmlformats.org/wordprocessingml/2006/main" xmlns:w14="http://schemas.microsoft.com/office/word/2010/wordml" xmlns:wpg="http://schemas.microsoft.com/office/word/2010/wordprocessingGroup" xmlns:wpi="http://schemas.microsoft.com/office/word/2010/wordprocessingInk" xmlns:wne="http://schemas.microsoft.com/office/word/2006/wordml" xmlns:wps="http://schemas.microsoft.com/office/word/2010/wordprocessingShape" xmlns:wpsCustomData="http://www.wps.cn/officeDocument/2013/wpsCustomData" mc:Ignorable="w14 wp14">
   <w:abstractNum w:abstractNumId="0">
     <w:nsid w:val="790512BA"/>
     <w:multiLevelType w:val="multilevel"/>
@@ -1472,13 +1464,14 @@
 </file>
 
 <file path=word/styles.xml><?xml version="1.0" encoding="utf-8"?>
-<w:styles xmlns:mc="http://schemas.openxmlformats.org/markup-compatibility/2006" xmlns:o="urn:schemas-microsoft-com:office:office" xmlns:r="http://schemas.openxmlformats.org/officeDocument/2006/relationships" xmlns:m="http://schemas.openxmlformats.org/officeDocument/2006/math" xmlns:v="urn:schemas-microsoft-com:vml" xmlns:w="http://schemas.openxmlformats.org/wordprocessingml/2006/main" xmlns:w14="http://schemas.microsoft.com/office/word/2010/wordml" xmlns:w10="urn:schemas-microsoft-com:office:word" xmlns:sl="http://schemas.openxmlformats.org/schemaLibrary/2006/main" mc:Ignorable="w14">
+<w:styles xmlns:mc="http://schemas.openxmlformats.org/markup-compatibility/2006" xmlns:o="urn:schemas-microsoft-com:office:office" xmlns:r="http://schemas.openxmlformats.org/officeDocument/2006/relationships" xmlns:m="http://schemas.openxmlformats.org/officeDocument/2006/math" xmlns:v="urn:schemas-microsoft-com:vml" xmlns:w="http://schemas.openxmlformats.org/wordprocessingml/2006/main" xmlns:w14="http://schemas.microsoft.com/office/word/2010/wordml" xmlns:w10="urn:schemas-microsoft-com:office:word" xmlns:sl="http://schemas.openxmlformats.org/schemaLibrary/2006/main" xmlns:wpsCustomData="http://www.wps.cn/officeDocument/2013/wpsCustomData" mc:Ignorable="w14">
   <w:docDefaults>
     <w:rPrDefault>
       <w:rPr>
         <w:rFonts w:ascii="Times New Roman" w:hAnsi="Times New Roman" w:eastAsia="宋体" w:cs="Times New Roman"/>
       </w:rPr>
     </w:rPrDefault>
+    <w:pPrDefault/>
   </w:docDefaults>
   <w:latentStyles w:count="260" w:defQFormat="0" w:defUnhideWhenUsed="1" w:defSemiHidden="1" w:defUIPriority="99" w:defLockedState="0">
     <w:lsdException w:qFormat="1" w:unhideWhenUsed="0" w:uiPriority="0" w:semiHidden="0" w:name="Normal"/>
@@ -2150,20 +2143,4 @@
   </a:themeElements>
   <a:objectDefaults/>
 </a:theme>
-</file>
-
-<file path=customXml/item1.xml><?xml version="1.0" encoding="utf-8"?>
-<s:customData xmlns="http://www.wps.cn/officeDocument/2013/wpsCustomData" xmlns:s="http://www.wps.cn/officeDocument/2013/wpsCustomData">
-  <customSectProps>
-    <customSectPr/>
-  </customSectProps>
-</s:customData>
-</file>
-
-<file path=customXml/itemProps1.xml><?xml version="1.0" encoding="utf-8"?>
-<ds:datastoreItem xmlns:ds="http://schemas.openxmlformats.org/officeDocument/2006/customXml" ds:itemID="{B1977F7D-205B-4081-913C-38D41E755F92}">
-  <ds:schemaRefs>
-    <ds:schemaRef ds:uri="http://www.wps.cn/officeDocument/2013/wpsCustomData"/>
-  </ds:schemaRefs>
-</ds:datastoreItem>
 </file>
</xml_diff>